<commit_message>
Fixed wrong vid link
</commit_message>
<xml_diff>
--- a/documents/Design concept Climate box.docx
+++ b/documents/Design concept Climate box.docx
@@ -1358,8 +1358,6 @@
         </w:rPr>
         <w:t>to</w:t>
       </w:r>
-      <w:bookmarkStart w:id="0" w:name="_GoBack"/>
-      <w:bookmarkEnd w:id="0"/>
       <w:r>
         <w:rPr>
           <w:b/>
@@ -1372,27 +1370,20 @@
     <w:p>
       <w:pPr>
         <w:rPr>
-          <w:lang w:val="en-GB"/>
-        </w:rPr>
-      </w:pPr>
-      <w:hyperlink r:id="rId15" w:history="1">
-        <w:r>
-          <w:rPr>
-            <w:rStyle w:val="Hyperlink"/>
-            <w:lang w:val="en-GB"/>
-          </w:rPr>
-          <w:t>https://drive.google.com/file/d/1p4YyuR9Q1ASDxr0DHcvLnec6kUxqDyaP/view?usp=sharing</w:t>
-        </w:r>
-      </w:hyperlink>
-    </w:p>
-    <w:p>
-      <w:pPr>
-        <w:rPr>
           <w:b/>
           <w:bCs/>
           <w:lang w:val="en-GB"/>
         </w:rPr>
       </w:pPr>
+      <w:r>
+        <w:rPr>
+          <w:rStyle w:val="Hyperlink"/>
+          <w:lang w:val="en-GB"/>
+        </w:rPr>
+        <w:t>https://drive.google.com/file/d/1uQHDjTpU7x-2Joo15VtBCQK8sThlSVEG/view?usp=sharing</w:t>
+      </w:r>
+      <w:bookmarkStart w:id="0" w:name="_GoBack"/>
+      <w:bookmarkEnd w:id="0"/>
     </w:p>
     <w:sectPr>
       <w:pgSz w:w="11906" w:h="16838"/>

</xml_diff>